<commit_message>
Fittings completed, constants found
</commit_message>
<xml_diff>
--- a/Post analysis/Doc work/Pump modeling.docx
+++ b/Post analysis/Doc work/Pump modeling.docx
@@ -568,23 +568,7 @@
           <w:rFonts w:eastAsiaTheme="minorEastAsia"/>
           <w:lang w:val="en-US"/>
         </w:rPr>
-        <w:t xml:space="preserve"> will vary with the different cycles of the experiment. So in the cycle </w:t>
-      </w:r>
-      <w:proofErr w:type="gramStart"/>
-      <w:r>
-        <w:rPr>
-          <w:rFonts w:eastAsiaTheme="minorEastAsia"/>
-          <w:lang w:val="en-US"/>
-        </w:rPr>
-        <w:t>m,</w:t>
-      </w:r>
-      <w:proofErr w:type="gramEnd"/>
-      <w:r>
-        <w:rPr>
-          <w:rFonts w:eastAsiaTheme="minorEastAsia"/>
-          <w:lang w:val="en-US"/>
-        </w:rPr>
-        <w:t xml:space="preserve"> a</w:t>
+        <w:t xml:space="preserve"> will vary with the different cycles of the experiment. So in the cycle m, a</w:t>
       </w:r>
       <w:r>
         <w:rPr>
@@ -891,15 +875,7 @@
           <w:rFonts w:eastAsiaTheme="minorEastAsia"/>
           <w:lang w:val="en-US"/>
         </w:rPr>
-        <w:t xml:space="preserve">The units will be: </w:t>
-      </w:r>
-      <w:proofErr w:type="gramStart"/>
-      <w:r>
-        <w:rPr>
-          <w:rFonts w:eastAsiaTheme="minorEastAsia"/>
-          <w:lang w:val="en-US"/>
-        </w:rPr>
-        <w:t>V</w:t>
+        <w:t>The units will be: V</w:t>
       </w:r>
       <w:r>
         <w:rPr>
@@ -909,7 +885,6 @@
         </w:rPr>
         <w:t>in</w:t>
       </w:r>
-      <w:proofErr w:type="gramEnd"/>
       <w:r>
         <w:rPr>
           <w:rFonts w:eastAsiaTheme="minorEastAsia"/>
@@ -1234,6 +1209,181 @@
           <w:lang w:val="en-US"/>
         </w:rPr>
         <w:t>, for initial conditions increasing with the flight time.</w:t>
+      </w:r>
+    </w:p>
+    <w:p>
+      <w:pPr>
+        <w:rPr>
+          <w:lang w:val="en-US"/>
+        </w:rPr>
+      </w:pPr>
+      <w:r>
+        <w:rPr>
+          <w:lang w:val="en-US"/>
+        </w:rPr>
+        <w:br w:type="page"/>
+      </w:r>
+    </w:p>
+    <w:p>
+      <w:pPr>
+        <w:jc w:val="both"/>
+        <w:rPr>
+          <w:lang w:val="en-US"/>
+        </w:rPr>
+      </w:pPr>
+      <w:r>
+        <w:rPr>
+          <w:noProof/>
+          <w:lang w:eastAsia="el-GR"/>
+        </w:rPr>
+        <w:lastRenderedPageBreak/>
+        <w:drawing>
+          <wp:inline distT="0" distB="0" distL="0" distR="0">
+            <wp:extent cx="3777279" cy="2880000"/>
+            <wp:effectExtent l="19050" t="0" r="0" b="0"/>
+            <wp:docPr id="5" name="Εικόνα 3" descr="C:\Users\You\AppData\Local\Microsoft\Windows\INetCache\Content.Word\NLSFwiz3.png"/>
+            <wp:cNvGraphicFramePr>
+              <a:graphicFrameLocks xmlns:a="http://schemas.openxmlformats.org/drawingml/2006/main" noChangeAspect="1"/>
+            </wp:cNvGraphicFramePr>
+            <a:graphic xmlns:a="http://schemas.openxmlformats.org/drawingml/2006/main">
+              <a:graphicData uri="http://schemas.openxmlformats.org/drawingml/2006/picture">
+                <pic:pic xmlns:pic="http://schemas.openxmlformats.org/drawingml/2006/picture">
+                  <pic:nvPicPr>
+                    <pic:cNvPr id="0" name="Picture 3" descr="C:\Users\You\AppData\Local\Microsoft\Windows\INetCache\Content.Word\NLSFwiz3.png"/>
+                    <pic:cNvPicPr>
+                      <a:picLocks noChangeAspect="1" noChangeArrowheads="1"/>
+                    </pic:cNvPicPr>
+                  </pic:nvPicPr>
+                  <pic:blipFill>
+                    <a:blip r:embed="rId5" cstate="print"/>
+                    <a:srcRect/>
+                    <a:stretch>
+                      <a:fillRect/>
+                    </a:stretch>
+                  </pic:blipFill>
+                  <pic:spPr bwMode="auto">
+                    <a:xfrm>
+                      <a:off x="0" y="0"/>
+                      <a:ext cx="3777279" cy="2880000"/>
+                    </a:xfrm>
+                    <a:prstGeom prst="rect">
+                      <a:avLst/>
+                    </a:prstGeom>
+                    <a:noFill/>
+                    <a:ln w="9525">
+                      <a:noFill/>
+                      <a:miter lim="800000"/>
+                      <a:headEnd/>
+                      <a:tailEnd/>
+                    </a:ln>
+                  </pic:spPr>
+                </pic:pic>
+              </a:graphicData>
+            </a:graphic>
+          </wp:inline>
+        </w:drawing>
+      </w:r>
+      <w:r>
+        <w:rPr>
+          <w:noProof/>
+          <w:lang w:eastAsia="el-GR"/>
+        </w:rPr>
+        <w:drawing>
+          <wp:inline distT="0" distB="0" distL="0" distR="0">
+            <wp:extent cx="3715032" cy="2880000"/>
+            <wp:effectExtent l="19050" t="0" r="0" b="0"/>
+            <wp:docPr id="4" name="Εικόνα 2" descr="C:\Users\You\AppData\Local\Microsoft\Windows\INetCache\Content.Word\NLSFwiz2.png"/>
+            <wp:cNvGraphicFramePr>
+              <a:graphicFrameLocks xmlns:a="http://schemas.openxmlformats.org/drawingml/2006/main" noChangeAspect="1"/>
+            </wp:cNvGraphicFramePr>
+            <a:graphic xmlns:a="http://schemas.openxmlformats.org/drawingml/2006/main">
+              <a:graphicData uri="http://schemas.openxmlformats.org/drawingml/2006/picture">
+                <pic:pic xmlns:pic="http://schemas.openxmlformats.org/drawingml/2006/picture">
+                  <pic:nvPicPr>
+                    <pic:cNvPr id="0" name="Picture 2" descr="C:\Users\You\AppData\Local\Microsoft\Windows\INetCache\Content.Word\NLSFwiz2.png"/>
+                    <pic:cNvPicPr>
+                      <a:picLocks noChangeAspect="1" noChangeArrowheads="1"/>
+                    </pic:cNvPicPr>
+                  </pic:nvPicPr>
+                  <pic:blipFill>
+                    <a:blip r:embed="rId6" cstate="print"/>
+                    <a:srcRect/>
+                    <a:stretch>
+                      <a:fillRect/>
+                    </a:stretch>
+                  </pic:blipFill>
+                  <pic:spPr bwMode="auto">
+                    <a:xfrm>
+                      <a:off x="0" y="0"/>
+                      <a:ext cx="3715032" cy="2880000"/>
+                    </a:xfrm>
+                    <a:prstGeom prst="rect">
+                      <a:avLst/>
+                    </a:prstGeom>
+                    <a:noFill/>
+                    <a:ln w="9525">
+                      <a:noFill/>
+                      <a:miter lim="800000"/>
+                      <a:headEnd/>
+                      <a:tailEnd/>
+                    </a:ln>
+                  </pic:spPr>
+                </pic:pic>
+              </a:graphicData>
+            </a:graphic>
+          </wp:inline>
+        </w:drawing>
+      </w:r>
+      <w:r>
+        <w:rPr>
+          <w:noProof/>
+          <w:lang w:eastAsia="el-GR"/>
+        </w:rPr>
+        <w:drawing>
+          <wp:inline distT="0" distB="0" distL="0" distR="0">
+            <wp:extent cx="4073159" cy="2880000"/>
+            <wp:effectExtent l="19050" t="0" r="3541" b="0"/>
+            <wp:docPr id="3" name="Εικόνα 1" descr="C:\Users\You\AppData\Local\Microsoft\Windows\INetCache\Content.Word\NLSFwiz1.png"/>
+            <wp:cNvGraphicFramePr>
+              <a:graphicFrameLocks xmlns:a="http://schemas.openxmlformats.org/drawingml/2006/main" noChangeAspect="1"/>
+            </wp:cNvGraphicFramePr>
+            <a:graphic xmlns:a="http://schemas.openxmlformats.org/drawingml/2006/main">
+              <a:graphicData uri="http://schemas.openxmlformats.org/drawingml/2006/picture">
+                <pic:pic xmlns:pic="http://schemas.openxmlformats.org/drawingml/2006/picture">
+                  <pic:nvPicPr>
+                    <pic:cNvPr id="0" name="Picture 1" descr="C:\Users\You\AppData\Local\Microsoft\Windows\INetCache\Content.Word\NLSFwiz1.png"/>
+                    <pic:cNvPicPr>
+                      <a:picLocks noChangeAspect="1" noChangeArrowheads="1"/>
+                    </pic:cNvPicPr>
+                  </pic:nvPicPr>
+                  <pic:blipFill>
+                    <a:blip r:embed="rId7" cstate="print"/>
+                    <a:srcRect/>
+                    <a:stretch>
+                      <a:fillRect/>
+                    </a:stretch>
+                  </pic:blipFill>
+                  <pic:spPr bwMode="auto">
+                    <a:xfrm>
+                      <a:off x="0" y="0"/>
+                      <a:ext cx="4073159" cy="2880000"/>
+                    </a:xfrm>
+                    <a:prstGeom prst="rect">
+                      <a:avLst/>
+                    </a:prstGeom>
+                    <a:noFill/>
+                    <a:ln w="9525">
+                      <a:noFill/>
+                      <a:miter lim="800000"/>
+                      <a:headEnd/>
+                      <a:tailEnd/>
+                    </a:ln>
+                  </pic:spPr>
+                </pic:pic>
+              </a:graphicData>
+            </a:graphic>
+          </wp:inline>
+        </w:drawing>
       </w:r>
       <w:r>
         <w:rPr>
@@ -1354,7 +1504,7 @@
                     </pic:cNvPicPr>
                   </pic:nvPicPr>
                   <pic:blipFill>
-                    <a:blip r:embed="rId5" cstate="print"/>
+                    <a:blip r:embed="rId8" cstate="print"/>
                     <a:srcRect l="2874" t="12422" r="10790" b="25012"/>
                     <a:stretch>
                       <a:fillRect/>
@@ -1410,7 +1560,7 @@
                     </pic:cNvPicPr>
                   </pic:nvPicPr>
                   <pic:blipFill>
-                    <a:blip r:embed="rId6" cstate="print"/>
+                    <a:blip r:embed="rId9" cstate="print"/>
                     <a:srcRect l="2874" t="12215" r="10790" b="25259"/>
                     <a:stretch>
                       <a:fillRect/>
@@ -1469,7 +1619,7 @@
                     </pic:cNvPicPr>
                   </pic:nvPicPr>
                   <pic:blipFill>
-                    <a:blip r:embed="rId7" cstate="print"/>
+                    <a:blip r:embed="rId10" cstate="print"/>
                     <a:srcRect l="2642" t="12215" r="10977" b="24403"/>
                     <a:stretch>
                       <a:fillRect/>
@@ -1528,7 +1678,7 @@
                     </pic:cNvPicPr>
                   </pic:nvPicPr>
                   <pic:blipFill>
-                    <a:blip r:embed="rId8" cstate="print"/>
+                    <a:blip r:embed="rId11" cstate="print"/>
                     <a:srcRect l="3445" t="12215" r="10204" b="24224"/>
                     <a:stretch>
                       <a:fillRect/>
@@ -1625,7 +1775,7 @@
                     </pic:cNvPicPr>
                   </pic:nvPicPr>
                   <pic:blipFill>
-                    <a:blip r:embed="rId9" cstate="print"/>
+                    <a:blip r:embed="rId12" cstate="print"/>
                     <a:srcRect l="12163" t="24224" r="8229" b="52795"/>
                     <a:stretch>
                       <a:fillRect/>
@@ -2069,7 +2219,7 @@
                     </pic:cNvPicPr>
                   </pic:nvPicPr>
                   <pic:blipFill>
-                    <a:blip r:embed="rId10" cstate="print"/>
+                    <a:blip r:embed="rId13" cstate="print"/>
                     <a:srcRect l="23846" t="40581" r="32990" b="19642"/>
                     <a:stretch>
                       <a:fillRect/>
@@ -3905,7 +4055,7 @@
 </file>
 
 <file path=customXml/itemProps1.xml><?xml version="1.0" encoding="utf-8"?>
-<ds:datastoreItem xmlns:ds="http://schemas.openxmlformats.org/officeDocument/2006/customXml" ds:itemID="{9072A641-5D1C-45BA-AA2D-F6F87757F00C}">
+<ds:datastoreItem xmlns:ds="http://schemas.openxmlformats.org/officeDocument/2006/customXml" ds:itemID="{42A7604A-8E9F-4BA2-97FB-32D67363A8E6}">
   <ds:schemaRefs>
     <ds:schemaRef ds:uri="http://schemas.openxmlformats.org/officeDocument/2006/bibliography"/>
   </ds:schemaRefs>

</xml_diff>

<commit_message>
Adding the origin data analysis work and graphs
</commit_message>
<xml_diff>
--- a/Post analysis/Doc work/Pump modeling.docx
+++ b/Post analysis/Doc work/Pump modeling.docx
@@ -1706,6 +1706,9 @@
       <w:pPr>
         <w:keepNext/>
         <w:jc w:val="center"/>
+        <w:rPr>
+          <w:lang w:val="en-US"/>
+        </w:rPr>
       </w:pPr>
       <w:r>
         <w:rPr>
@@ -3107,7 +3110,14 @@
               <w:rFonts w:ascii="Cambria Math" w:hAnsi="Cambria Math"/>
               <w:lang w:val="en-US"/>
             </w:rPr>
-            <m:t>a&gt;800 mbar</m:t>
+            <m:t>a</m:t>
+          </m:r>
+          <m:r>
+            <w:rPr>
+              <w:rFonts w:ascii="Cambria Math" w:hAnsi="Cambria Math"/>
+              <w:lang w:val="en-US"/>
+            </w:rPr>
+            <m:t>&gt;800 mbar</m:t>
           </m:r>
         </m:oMath>
       </m:oMathPara>
@@ -5144,7 +5154,7 @@
 </file>
 
 <file path=customXml/itemProps1.xml><?xml version="1.0" encoding="utf-8"?>
-<ds:datastoreItem xmlns:ds="http://schemas.openxmlformats.org/officeDocument/2006/customXml" ds:itemID="{2D72D24E-4DD9-47AE-A296-AC62106583A5}">
+<ds:datastoreItem xmlns:ds="http://schemas.openxmlformats.org/officeDocument/2006/customXml" ds:itemID="{B3A5EB2C-D89D-49B1-AD48-E5FE4F7272FE}">
   <ds:schemaRefs>
     <ds:schemaRef ds:uri="http://schemas.openxmlformats.org/officeDocument/2006/bibliography"/>
   </ds:schemaRefs>

</xml_diff>

<commit_message>
Correction in pump modeling
</commit_message>
<xml_diff>
--- a/Post analysis/Doc work/Pump modeling.docx
+++ b/Post analysis/Doc work/Pump modeling.docx
@@ -2743,295 +2743,6 @@
         <w:rPr>
           <w:lang w:val="en-US"/>
         </w:rPr>
-        <w:t xml:space="preserve">At the beginning of each cycle, when t equals zero, the pressure value inside the </w:t>
-      </w:r>
-      <w:proofErr w:type="spellStart"/>
-      <w:r>
-        <w:rPr>
-          <w:lang w:val="en-US"/>
-        </w:rPr>
-        <w:t>sensorbox</w:t>
-      </w:r>
-      <w:proofErr w:type="spellEnd"/>
-      <w:r>
-        <w:rPr>
-          <w:lang w:val="en-US"/>
-        </w:rPr>
-        <w:t xml:space="preserve"> is:</w:t>
-      </w:r>
-    </w:p>
-    <w:p>
-      <w:pPr>
-        <w:jc w:val="both"/>
-        <w:rPr>
-          <w:rFonts w:eastAsiaTheme="minorEastAsia"/>
-          <w:lang w:val="en-US"/>
-        </w:rPr>
-      </w:pPr>
-      <m:oMathPara>
-        <m:oMath>
-          <m:sSub>
-            <m:sSubPr>
-              <m:ctrlPr>
-                <w:rPr>
-                  <w:rFonts w:ascii="Cambria Math" w:hAnsi="Cambria Math"/>
-                  <w:i/>
-                  <w:lang w:val="en-US"/>
-                </w:rPr>
-              </m:ctrlPr>
-            </m:sSubPr>
-            <m:e>
-              <m:r>
-                <w:rPr>
-                  <w:rFonts w:ascii="Cambria Math" w:hAnsi="Cambria Math"/>
-                  <w:lang w:val="en-US"/>
-                </w:rPr>
-                <m:t>P</m:t>
-              </m:r>
-            </m:e>
-            <m:sub>
-              <m:r>
-                <w:rPr>
-                  <w:rFonts w:ascii="Cambria Math" w:hAnsi="Cambria Math"/>
-                  <w:lang w:val="en-US"/>
-                </w:rPr>
-                <m:t>in</m:t>
-              </m:r>
-            </m:sub>
-          </m:sSub>
-          <m:d>
-            <m:dPr>
-              <m:ctrlPr>
-                <w:rPr>
-                  <w:rFonts w:ascii="Cambria Math" w:hAnsi="Cambria Math"/>
-                  <w:i/>
-                  <w:lang w:val="en-US"/>
-                </w:rPr>
-              </m:ctrlPr>
-            </m:dPr>
-            <m:e>
-              <m:r>
-                <w:rPr>
-                  <w:rFonts w:ascii="Cambria Math" w:hAnsi="Cambria Math"/>
-                  <w:lang w:val="en-US"/>
-                </w:rPr>
-                <m:t>0</m:t>
-              </m:r>
-            </m:e>
-          </m:d>
-          <m:r>
-            <w:rPr>
-              <w:rFonts w:ascii="Cambria Math" w:hAnsi="Cambria Math"/>
-              <w:lang w:val="en-US"/>
-            </w:rPr>
-            <m:t>=a-b</m:t>
-          </m:r>
-        </m:oMath>
-      </m:oMathPara>
-    </w:p>
-    <w:p>
-      <w:pPr>
-        <w:jc w:val="both"/>
-        <w:rPr>
-          <w:lang w:val="en-US"/>
-        </w:rPr>
-      </w:pPr>
-      <w:r>
-        <w:rPr>
-          <w:lang w:val="en-US"/>
-        </w:rPr>
-        <w:t>The behavior of this difference with the initial ambient pressure</w:t>
-      </w:r>
-      <w:r>
-        <w:rPr>
-          <w:lang w:val="en-US"/>
-        </w:rPr>
-        <w:t xml:space="preserve"> is also important </w:t>
-      </w:r>
-      <w:r>
-        <w:rPr>
-          <w:lang w:val="en-US"/>
-        </w:rPr>
-        <w:t xml:space="preserve">since it shows when the pump’s flow-rate was such that the duration of the cleaning stage was not enough for the </w:t>
-      </w:r>
-      <w:proofErr w:type="spellStart"/>
-      <w:r>
-        <w:rPr>
-          <w:lang w:val="en-US"/>
-        </w:rPr>
-        <w:t>sensorbox</w:t>
-      </w:r>
-      <w:proofErr w:type="spellEnd"/>
-      <w:r>
-        <w:rPr>
-          <w:lang w:val="en-US"/>
-        </w:rPr>
-        <w:t xml:space="preserve"> to match the ambient pressure.</w:t>
-      </w:r>
-      <w:r>
-        <w:rPr>
-          <w:lang w:val="en-US"/>
-        </w:rPr>
-        <w:t xml:space="preserve"> Let this delay be called “matching pressure delay”.</w:t>
-      </w:r>
-      <w:r>
-        <w:rPr>
-          <w:lang w:val="en-US"/>
-        </w:rPr>
-        <w:t xml:space="preserve"> I</w:t>
-      </w:r>
-      <w:r>
-        <w:rPr>
-          <w:lang w:val="en-US"/>
-        </w:rPr>
-        <w:t xml:space="preserve">ts </w:t>
-      </w:r>
-      <w:r>
-        <w:rPr>
-          <w:lang w:val="en-US"/>
-        </w:rPr>
-        <w:t>graph is pr</w:t>
-      </w:r>
-      <w:r>
-        <w:rPr>
-          <w:lang w:val="en-US"/>
-        </w:rPr>
-        <w:t>esented below.</w:t>
-      </w:r>
-    </w:p>
-    <w:p>
-      <w:pPr>
-        <w:keepNext/>
-        <w:jc w:val="center"/>
-      </w:pPr>
-      <w:r>
-        <w:rPr>
-          <w:noProof/>
-          <w:lang w:eastAsia="el-GR"/>
-        </w:rPr>
-        <w:drawing>
-          <wp:inline distT="0" distB="0" distL="0" distR="0">
-            <wp:extent cx="4059750" cy="2520000"/>
-            <wp:effectExtent l="19050" t="0" r="0" b="0"/>
-            <wp:docPr id="1" name="Εικόνα 1" descr="C:\Users\You\AppData\Local\Microsoft\Windows\INetCache\Content.Word\PzerotoPout.png"/>
-            <wp:cNvGraphicFramePr>
-              <a:graphicFrameLocks xmlns:a="http://schemas.openxmlformats.org/drawingml/2006/main" noChangeAspect="1"/>
-            </wp:cNvGraphicFramePr>
-            <a:graphic xmlns:a="http://schemas.openxmlformats.org/drawingml/2006/main">
-              <a:graphicData uri="http://schemas.openxmlformats.org/drawingml/2006/picture">
-                <pic:pic xmlns:pic="http://schemas.openxmlformats.org/drawingml/2006/picture">
-                  <pic:nvPicPr>
-                    <pic:cNvPr id="0" name="Picture 1" descr="C:\Users\You\AppData\Local\Microsoft\Windows\INetCache\Content.Word\PzerotoPout.png"/>
-                    <pic:cNvPicPr>
-                      <a:picLocks noChangeAspect="1" noChangeArrowheads="1"/>
-                    </pic:cNvPicPr>
-                  </pic:nvPicPr>
-                  <pic:blipFill>
-                    <a:blip r:embed="rId12" cstate="print"/>
-                    <a:srcRect/>
-                    <a:stretch>
-                      <a:fillRect/>
-                    </a:stretch>
-                  </pic:blipFill>
-                  <pic:spPr bwMode="auto">
-                    <a:xfrm>
-                      <a:off x="0" y="0"/>
-                      <a:ext cx="4059750" cy="2520000"/>
-                    </a:xfrm>
-                    <a:prstGeom prst="rect">
-                      <a:avLst/>
-                    </a:prstGeom>
-                    <a:noFill/>
-                    <a:ln w="9525">
-                      <a:noFill/>
-                      <a:miter lim="800000"/>
-                      <a:headEnd/>
-                      <a:tailEnd/>
-                    </a:ln>
-                  </pic:spPr>
-                </pic:pic>
-              </a:graphicData>
-            </a:graphic>
-          </wp:inline>
-        </w:drawing>
-      </w:r>
-    </w:p>
-    <w:p>
-      <w:pPr>
-        <w:pStyle w:val="a5"/>
-        <w:jc w:val="center"/>
-        <w:rPr>
-          <w:b w:val="0"/>
-          <w:lang w:val="en-US"/>
-        </w:rPr>
-      </w:pPr>
-      <w:r>
-        <w:rPr>
-          <w:lang w:val="en-US"/>
-        </w:rPr>
-        <w:t xml:space="preserve">Graph </w:t>
-      </w:r>
-      <w:r>
-        <w:fldChar w:fldCharType="begin"/>
-      </w:r>
-      <w:r>
-        <w:rPr>
-          <w:lang w:val="en-US"/>
-        </w:rPr>
-        <w:instrText xml:space="preserve"> SEQ Graph \* ARABIC </w:instrText>
-      </w:r>
-      <w:r>
-        <w:fldChar w:fldCharType="separate"/>
-      </w:r>
-      <w:r>
-        <w:rPr>
-          <w:noProof/>
-          <w:lang w:val="en-US"/>
-        </w:rPr>
-        <w:t>5</w:t>
-      </w:r>
-      <w:r>
-        <w:fldChar w:fldCharType="end"/>
-      </w:r>
-      <w:r>
-        <w:rPr>
-          <w:lang w:val="en-US"/>
-        </w:rPr>
-        <w:t xml:space="preserve">: </w:t>
-      </w:r>
-      <w:r>
-        <w:rPr>
-          <w:b w:val="0"/>
-          <w:lang w:val="en-US"/>
-        </w:rPr>
-        <w:t>Matching pressure delay</w:t>
-      </w:r>
-    </w:p>
-    <w:p>
-      <w:pPr>
-        <w:jc w:val="both"/>
-        <w:rPr>
-          <w:lang w:val="en-US"/>
-        </w:rPr>
-      </w:pPr>
-      <w:r>
-        <w:rPr>
-          <w:lang w:val="en-US"/>
-        </w:rPr>
-        <w:t>The matching pressure delay is acceptably linear. Ideally this line should be the identity line, but in this case a lot of measurement cycles would have been lost.</w:t>
-      </w:r>
-    </w:p>
-    <w:p>
-      <w:pPr>
-        <w:jc w:val="both"/>
-        <w:rPr>
-          <w:lang w:val="en-US"/>
-        </w:rPr>
-      </w:pPr>
-      <w:r>
-        <w:rPr>
-          <w:lang w:val="en-US"/>
-        </w:rPr>
         <w:t>One more significant result</w:t>
       </w:r>
       <w:r>
@@ -3110,14 +2821,7 @@
               <w:rFonts w:ascii="Cambria Math" w:hAnsi="Cambria Math"/>
               <w:lang w:val="en-US"/>
             </w:rPr>
-            <m:t>a</m:t>
-          </m:r>
-          <m:r>
-            <w:rPr>
-              <w:rFonts w:ascii="Cambria Math" w:hAnsi="Cambria Math"/>
-              <w:lang w:val="en-US"/>
-            </w:rPr>
-            <m:t>&gt;800 mbar</m:t>
+            <m:t>a&gt;800 mbar</m:t>
           </m:r>
         </m:oMath>
       </m:oMathPara>
@@ -3178,7 +2882,6 @@
           <w:noProof/>
           <w:lang w:eastAsia="el-GR"/>
         </w:rPr>
-        <w:lastRenderedPageBreak/>
         <w:drawing>
           <wp:inline distT="0" distB="0" distL="0" distR="0">
             <wp:extent cx="3142185" cy="2520000"/>
@@ -3197,7 +2900,7 @@
                     </pic:cNvPicPr>
                   </pic:nvPicPr>
                   <pic:blipFill>
-                    <a:blip r:embed="rId13" cstate="print"/>
+                    <a:blip r:embed="rId12" cstate="print"/>
                     <a:srcRect/>
                     <a:stretch>
                       <a:fillRect/>
@@ -3744,6 +3447,7 @@
         <w:rPr>
           <w:lang w:val="en-US"/>
         </w:rPr>
+        <w:lastRenderedPageBreak/>
         <w:t>and</w:t>
       </w:r>
       <w:proofErr w:type="gramEnd"/>
@@ -4444,15 +4148,7 @@
           <w:rFonts w:eastAsiaTheme="minorEastAsia"/>
           <w:lang w:val="en-US"/>
         </w:rPr>
-        <w:t xml:space="preserve"> An additional performance requirement is that the pump should provide a flow-</w:t>
-      </w:r>
-      <w:r>
-        <w:rPr>
-          <w:rFonts w:eastAsiaTheme="minorEastAsia"/>
-          <w:lang w:val="en-US"/>
-        </w:rPr>
-        <w:lastRenderedPageBreak/>
-        <w:t>rate of 3-8 L/min.</w:t>
+        <w:t xml:space="preserve"> An additional performance requirement is that the pump should provide a flow-rate of 3-8 L/min.</w:t>
       </w:r>
       <w:r>
         <w:rPr>
@@ -5154,7 +4850,7 @@
 </file>
 
 <file path=customXml/itemProps1.xml><?xml version="1.0" encoding="utf-8"?>
-<ds:datastoreItem xmlns:ds="http://schemas.openxmlformats.org/officeDocument/2006/customXml" ds:itemID="{B3A5EB2C-D89D-49B1-AD48-E5FE4F7272FE}">
+<ds:datastoreItem xmlns:ds="http://schemas.openxmlformats.org/officeDocument/2006/customXml" ds:itemID="{DF5634E4-BC24-4492-9723-30B91188C88C}">
   <ds:schemaRefs>
     <ds:schemaRef ds:uri="http://schemas.openxmlformats.org/officeDocument/2006/bibliography"/>
   </ds:schemaRefs>

</xml_diff>